<commit_message>
Actualizacion de orden de priorización de backlogs
</commit_message>
<xml_diff>
--- a/TP2. E3 Backlog del producto detallado.docx
+++ b/TP2. E3 Backlog del producto detallado.docx
@@ -903,10 +903,13 @@
         <w:pStyle w:val="Ttulo2"/>
       </w:pPr>
       <w:r>
-        <w:t xml:space="preserve">Épica 1: </w:t>
-      </w:r>
-      <w:r>
-        <w:t>Registro y Gestión de Rutina</w:t>
+        <w:t xml:space="preserve">Épica </w:t>
+      </w:r>
+      <w:r>
+        <w:t>1</w:t>
+      </w:r>
+      <w:r>
+        <w:t>: Registro de usuario y autenticación del usuario</w:t>
       </w:r>
     </w:p>
     <w:p>
@@ -914,24 +917,380 @@
         <w:pStyle w:val="Ttulo3"/>
       </w:pPr>
       <w:r>
-        <w:t xml:space="preserve">Historia de Usuario 1.1: </w:t>
-      </w:r>
-      <w:r>
-        <w:t>Registrar rutina del usuario</w:t>
+        <w:t xml:space="preserve">Historia de Usuario </w:t>
+      </w:r>
+      <w:r>
+        <w:t>1</w:t>
+      </w:r>
+      <w:r>
+        <w:t>.1: Registro de usuario</w:t>
       </w:r>
     </w:p>
     <w:p>
       <w:pPr>
         <w:pStyle w:val="NormalWeb"/>
-        <w:rPr>
-          <w:b/>
-        </w:rPr>
       </w:pPr>
       <w:r>
         <w:rPr>
           <w:rStyle w:val="Textoennegrita"/>
           <w:b w:val="0"/>
         </w:rPr>
+        <w:t>Como usuario, quiero registrarme en la aplicación, para almacenar mis datos y preferencias</w:t>
+      </w:r>
+      <w:r>
+        <w:t>.</w:t>
+      </w:r>
+    </w:p>
+    <w:p>
+      <w:pPr>
+        <w:pStyle w:val="NormalWeb"/>
+      </w:pPr>
+      <w:r>
+        <w:rPr>
+          <w:rStyle w:val="Textoennegrita"/>
+        </w:rPr>
+        <w:lastRenderedPageBreak/>
+        <w:t>Criterios de Aceptación:</w:t>
+      </w:r>
+    </w:p>
+    <w:p>
+      <w:pPr>
+        <w:numPr>
+          <w:ilvl w:val="0"/>
+          <w:numId w:val="34"/>
+        </w:numPr>
+        <w:spacing w:beforeAutospacing="1" w:after="0" w:afterAutospacing="1" w:line="240" w:lineRule="auto"/>
+      </w:pPr>
+      <w:r>
+        <w:t>El usuario puede registrarse con su correo electrónico y contraseña</w:t>
+      </w:r>
+      <w:r>
+        <w:t xml:space="preserve">. </w:t>
+      </w:r>
+    </w:p>
+    <w:p>
+      <w:pPr>
+        <w:numPr>
+          <w:ilvl w:val="0"/>
+          <w:numId w:val="34"/>
+        </w:numPr>
+        <w:spacing w:beforeAutospacing="1" w:after="0" w:afterAutospacing="1" w:line="240" w:lineRule="auto"/>
+      </w:pPr>
+      <w:r>
+        <w:t>El registro funciona sin conexión a Internet</w:t>
+      </w:r>
+      <w:r>
+        <w:t>.</w:t>
+      </w:r>
+    </w:p>
+    <w:p>
+      <w:pPr>
+        <w:numPr>
+          <w:ilvl w:val="0"/>
+          <w:numId w:val="34"/>
+        </w:numPr>
+        <w:spacing w:beforeAutospacing="1" w:after="0" w:afterAutospacing="1" w:line="240" w:lineRule="auto"/>
+      </w:pPr>
+      <w:r>
+        <w:t xml:space="preserve">Se valida la información ingresada </w:t>
+      </w:r>
+      <w:r>
+        <w:t>al momento de registrarse.</w:t>
+      </w:r>
+    </w:p>
+    <w:p>
+      <w:pPr>
+        <w:pStyle w:val="NormalWeb"/>
+      </w:pPr>
+      <w:r>
+        <w:rPr>
+          <w:rStyle w:val="Textoennegrita"/>
+        </w:rPr>
+        <w:t>Estimación:</w:t>
+      </w:r>
+      <w:r>
+        <w:t xml:space="preserve"> </w:t>
+      </w:r>
+      <w:r>
+        <w:t>5</w:t>
+      </w:r>
+      <w:r>
+        <w:t xml:space="preserve"> puntos</w:t>
+      </w:r>
+    </w:p>
+    <w:p>
+      <w:pPr>
+        <w:pStyle w:val="NormalWeb"/>
+      </w:pPr>
+      <w:r>
+        <w:rPr>
+          <w:rStyle w:val="Textoennegrita"/>
+        </w:rPr>
+        <w:t>Definición de "Hecho":</w:t>
+      </w:r>
+    </w:p>
+    <w:p>
+      <w:pPr>
+        <w:pStyle w:val="NormalWeb"/>
+        <w:numPr>
+          <w:ilvl w:val="0"/>
+          <w:numId w:val="35"/>
+        </w:numPr>
+      </w:pPr>
+      <w:r>
+        <w:t>La funcionalidad ha sido implementada y probada</w:t>
+      </w:r>
+      <w:r>
+        <w:t>.</w:t>
+      </w:r>
+    </w:p>
+    <w:p>
+      <w:pPr>
+        <w:pStyle w:val="NormalWeb"/>
+        <w:numPr>
+          <w:ilvl w:val="0"/>
+          <w:numId w:val="35"/>
+        </w:numPr>
+      </w:pPr>
+      <w:r>
+        <w:t>El usuario puede registrarse sin errores y sus datos se almacenan correctamente</w:t>
+      </w:r>
+      <w:r>
+        <w:t>.</w:t>
+      </w:r>
+    </w:p>
+    <w:p>
+      <w:pPr>
+        <w:pStyle w:val="NormalWeb"/>
+        <w:numPr>
+          <w:ilvl w:val="0"/>
+          <w:numId w:val="35"/>
+        </w:numPr>
+      </w:pPr>
+      <w:r>
+        <w:t>Se ha actualizado la documentación</w:t>
+      </w:r>
+      <w:r>
+        <w:t>.</w:t>
+      </w:r>
+    </w:p>
+    <w:p>
+      <w:pPr>
+        <w:pStyle w:val="Ttulo3"/>
+      </w:pPr>
+      <w:r>
+        <w:t xml:space="preserve">Historia de Usuario </w:t>
+      </w:r>
+      <w:r>
+        <w:t>1</w:t>
+      </w:r>
+      <w:r>
+        <w:t>.2: Iniciar sesión</w:t>
+      </w:r>
+    </w:p>
+    <w:p>
+      <w:pPr>
+        <w:pStyle w:val="NormalWeb"/>
+      </w:pPr>
+      <w:r>
+        <w:rPr>
+          <w:rStyle w:val="Textoennegrita"/>
+          <w:b w:val="0"/>
+        </w:rPr>
+        <w:t>Como usuario, quiero iniciar sesión en la aplicación, para acceder a mis datos y configuraciones</w:t>
+      </w:r>
+      <w:r>
+        <w:t>.</w:t>
+      </w:r>
+    </w:p>
+    <w:p>
+      <w:pPr>
+        <w:pStyle w:val="NormalWeb"/>
+      </w:pPr>
+      <w:r>
+        <w:rPr>
+          <w:rStyle w:val="Textoennegrita"/>
+        </w:rPr>
+        <w:t>Criterios de Aceptación:</w:t>
+      </w:r>
+    </w:p>
+    <w:p>
+      <w:pPr>
+        <w:numPr>
+          <w:ilvl w:val="0"/>
+          <w:numId w:val="34"/>
+        </w:numPr>
+        <w:spacing w:beforeAutospacing="1" w:after="0" w:afterAutospacing="1" w:line="240" w:lineRule="auto"/>
+      </w:pPr>
+      <w:r>
+        <w:t>El usuario puede iniciar sesión con su correo electrónico y contraseña</w:t>
+      </w:r>
+      <w:r>
+        <w:t xml:space="preserve">. </w:t>
+      </w:r>
+    </w:p>
+    <w:p>
+      <w:pPr>
+        <w:numPr>
+          <w:ilvl w:val="0"/>
+          <w:numId w:val="34"/>
+        </w:numPr>
+        <w:spacing w:beforeAutospacing="1" w:after="0" w:afterAutospacing="1" w:line="240" w:lineRule="auto"/>
+      </w:pPr>
+      <w:r>
+        <w:t>Si el usuario ya inició sesión previament</w:t>
+      </w:r>
+      <w:r>
+        <w:t>e, será dirigido directamente al menú.</w:t>
+      </w:r>
+    </w:p>
+    <w:p>
+      <w:pPr>
+        <w:numPr>
+          <w:ilvl w:val="0"/>
+          <w:numId w:val="34"/>
+        </w:numPr>
+        <w:spacing w:beforeAutospacing="1" w:after="0" w:afterAutospacing="1" w:line="240" w:lineRule="auto"/>
+      </w:pPr>
+      <w:r>
+        <w:t>Se muestra un mensaje de error si las credenciales son incorrectas</w:t>
+      </w:r>
+      <w:r>
+        <w:t>.</w:t>
+      </w:r>
+    </w:p>
+    <w:p>
+      <w:pPr>
+        <w:pStyle w:val="NormalWeb"/>
+      </w:pPr>
+      <w:r>
+        <w:rPr>
+          <w:rStyle w:val="Textoennegrita"/>
+        </w:rPr>
+        <w:t>Estimación:</w:t>
+      </w:r>
+      <w:r>
+        <w:t xml:space="preserve"> </w:t>
+      </w:r>
+      <w:r>
+        <w:t>5</w:t>
+      </w:r>
+      <w:r>
+        <w:t xml:space="preserve"> puntos</w:t>
+      </w:r>
+    </w:p>
+    <w:p>
+      <w:pPr>
+        <w:pStyle w:val="NormalWeb"/>
+      </w:pPr>
+      <w:r>
+        <w:rPr>
+          <w:rStyle w:val="Textoennegrita"/>
+        </w:rPr>
+        <w:t>Definición de "Hecho":</w:t>
+      </w:r>
+    </w:p>
+    <w:p>
+      <w:pPr>
+        <w:pStyle w:val="NormalWeb"/>
+        <w:numPr>
+          <w:ilvl w:val="0"/>
+          <w:numId w:val="35"/>
+        </w:numPr>
+      </w:pPr>
+      <w:r>
+        <w:t>La funcionalidad ha sido implementada y probada</w:t>
+      </w:r>
+      <w:r>
+        <w:t>.</w:t>
+      </w:r>
+    </w:p>
+    <w:p>
+      <w:pPr>
+        <w:pStyle w:val="NormalWeb"/>
+        <w:numPr>
+          <w:ilvl w:val="0"/>
+          <w:numId w:val="35"/>
+        </w:numPr>
+      </w:pPr>
+      <w:r>
+        <w:t>La autenticación funciona correctamente sin conexión</w:t>
+      </w:r>
+      <w:r>
+        <w:t>.</w:t>
+      </w:r>
+    </w:p>
+    <w:p>
+      <w:pPr>
+        <w:pStyle w:val="NormalWeb"/>
+        <w:numPr>
+          <w:ilvl w:val="0"/>
+          <w:numId w:val="35"/>
+        </w:numPr>
+      </w:pPr>
+      <w:r>
+        <w:t>Compatible con Android 8.0 o superior</w:t>
+      </w:r>
+      <w:r>
+        <w:t>.</w:t>
+      </w:r>
+    </w:p>
+    <w:p>
+      <w:pPr>
+        <w:pStyle w:val="Ttulo1"/>
+        <w:jc w:val="both"/>
+        <w:rPr>
+          <w:b w:val="0"/>
+          <w:sz w:val="22"/>
+        </w:rPr>
+      </w:pPr>
+    </w:p>
+    <w:p>
+      <w:pPr>
+        <w:pStyle w:val="Ttulo2"/>
+      </w:pPr>
+      <w:r>
+        <w:t xml:space="preserve">Épica </w:t>
+      </w:r>
+      <w:r>
+        <w:t>2</w:t>
+      </w:r>
+      <w:r>
+        <w:t xml:space="preserve">: </w:t>
+      </w:r>
+      <w:r>
+        <w:t>Registro y Gestión de Rutina</w:t>
+      </w:r>
+    </w:p>
+    <w:p>
+      <w:pPr>
+        <w:pStyle w:val="Ttulo3"/>
+      </w:pPr>
+      <w:r>
+        <w:t xml:space="preserve">Historia de Usuario </w:t>
+      </w:r>
+      <w:r>
+        <w:t>2</w:t>
+      </w:r>
+      <w:r>
+        <w:t xml:space="preserve">.1: </w:t>
+      </w:r>
+      <w:r>
+        <w:t>Registrar rutina del usuario</w:t>
+      </w:r>
+    </w:p>
+    <w:p>
+      <w:pPr>
+        <w:pStyle w:val="NormalWeb"/>
+        <w:rPr>
+          <w:b/>
+        </w:rPr>
+      </w:pPr>
+      <w:r>
+        <w:rPr>
+          <w:rStyle w:val="Textoennegrita"/>
+          <w:b w:val="0"/>
+        </w:rPr>
         <w:t>Como usuario, quiero registrar mi rutina diaria incluyendo horas de estudio, recreación, trabajo y descanso, para que la aplicación pueda analizar mis patrones de sueño.</w:t>
       </w:r>
     </w:p>
@@ -943,7 +1302,6 @@
         <w:rPr>
           <w:rStyle w:val="Textoennegrita"/>
         </w:rPr>
-        <w:lastRenderedPageBreak/>
         <w:t>Criterios de Aceptación:</w:t>
       </w:r>
     </w:p>
@@ -985,8 +1343,10 @@
         <w:t xml:space="preserve"> </w:t>
       </w:r>
       <w:r>
-        <w:t>5</w:t>
-      </w:r>
+        <w:t>4</w:t>
+      </w:r>
+      <w:bookmarkStart w:id="0" w:name="_GoBack"/>
+      <w:bookmarkEnd w:id="0"/>
       <w:r>
         <w:t xml:space="preserve"> puntos</w:t>
       </w:r>
@@ -999,6 +1359,7 @@
         <w:rPr>
           <w:rStyle w:val="Textoennegrita"/>
         </w:rPr>
+        <w:lastRenderedPageBreak/>
         <w:t>Definición de "Hecho":</w:t>
       </w:r>
     </w:p>
@@ -1052,7 +1413,13 @@
         <w:pStyle w:val="Ttulo3"/>
       </w:pPr>
       <w:r>
-        <w:t xml:space="preserve">Historia de Usuario 1.2: </w:t>
+        <w:t xml:space="preserve">Historia de Usuario </w:t>
+      </w:r>
+      <w:r>
+        <w:t>2</w:t>
+      </w:r>
+      <w:r>
+        <w:t xml:space="preserve">.2: </w:t>
       </w:r>
       <w:r>
         <w:t>Modificar una rutina</w:t>
@@ -1198,7 +1565,13 @@
         <w:pStyle w:val="Ttulo2"/>
       </w:pPr>
       <w:r>
-        <w:t xml:space="preserve">Épica 2: </w:t>
+        <w:t xml:space="preserve">Épica </w:t>
+      </w:r>
+      <w:r>
+        <w:t>3</w:t>
+      </w:r>
+      <w:r>
+        <w:t xml:space="preserve">: </w:t>
       </w:r>
       <w:r>
         <w:t>Configuración y Gestión de Alarmas</w:t>
@@ -1209,7 +1582,13 @@
         <w:pStyle w:val="Ttulo3"/>
       </w:pPr>
       <w:r>
-        <w:t xml:space="preserve">Historia de Usuario 2.1: </w:t>
+        <w:t xml:space="preserve">Historia de Usuario </w:t>
+      </w:r>
+      <w:r>
+        <w:t>3</w:t>
+      </w:r>
+      <w:r>
+        <w:t xml:space="preserve">.1: </w:t>
       </w:r>
       <w:r>
         <w:t>Configurar una alarma personalizada</w:t>
@@ -1314,7 +1693,6 @@
         </w:numPr>
       </w:pPr>
       <w:r>
-        <w:lastRenderedPageBreak/>
         <w:t>La funcionalidad ha sido implementada y probada con éxito</w:t>
       </w:r>
       <w:r>
@@ -1353,7 +1731,13 @@
         <w:pStyle w:val="Ttulo2"/>
       </w:pPr>
       <w:r>
-        <w:t xml:space="preserve">Épica 3: </w:t>
+        <w:t xml:space="preserve">Épica </w:t>
+      </w:r>
+      <w:r>
+        <w:t>4</w:t>
+      </w:r>
+      <w:r>
+        <w:t xml:space="preserve">: </w:t>
       </w:r>
       <w:r>
         <w:t>Menú Principal y Navegación</w:t>
@@ -1364,7 +1748,14 @@
         <w:pStyle w:val="Ttulo3"/>
       </w:pPr>
       <w:r>
-        <w:t xml:space="preserve">Historia de Usuario 3.1: </w:t>
+        <w:lastRenderedPageBreak/>
+        <w:t xml:space="preserve">Historia de Usuario </w:t>
+      </w:r>
+      <w:r>
+        <w:t>4</w:t>
+      </w:r>
+      <w:r>
+        <w:t xml:space="preserve">.1: </w:t>
       </w:r>
       <w:r>
         <w:t>Acceder al menú de navegación</w:t>
@@ -1515,363 +1906,6 @@
       <w:pPr>
         <w:pStyle w:val="Ttulo2"/>
       </w:pPr>
-      <w:r>
-        <w:t xml:space="preserve">Épica </w:t>
-      </w:r>
-      <w:r>
-        <w:t>4</w:t>
-      </w:r>
-      <w:r>
-        <w:t xml:space="preserve">: </w:t>
-      </w:r>
-      <w:r>
-        <w:t>Registro de usuario y autenticación del usuario</w:t>
-      </w:r>
-    </w:p>
-    <w:p>
-      <w:pPr>
-        <w:pStyle w:val="Ttulo3"/>
-      </w:pPr>
-      <w:r>
-        <w:t xml:space="preserve">Historia de Usuario </w:t>
-      </w:r>
-      <w:r>
-        <w:t>4</w:t>
-      </w:r>
-      <w:r>
-        <w:t xml:space="preserve">.1: </w:t>
-      </w:r>
-      <w:r>
-        <w:t>Registro de usuario</w:t>
-      </w:r>
-    </w:p>
-    <w:p>
-      <w:pPr>
-        <w:pStyle w:val="NormalWeb"/>
-      </w:pPr>
-      <w:r>
-        <w:rPr>
-          <w:rStyle w:val="Textoennegrita"/>
-          <w:b w:val="0"/>
-        </w:rPr>
-        <w:t>Como usuario, quiero registrarme en la aplicación, para almacenar mis datos y preferencias</w:t>
-      </w:r>
-      <w:r>
-        <w:t>.</w:t>
-      </w:r>
-    </w:p>
-    <w:p>
-      <w:pPr>
-        <w:pStyle w:val="NormalWeb"/>
-      </w:pPr>
-      <w:r>
-        <w:rPr>
-          <w:rStyle w:val="Textoennegrita"/>
-        </w:rPr>
-        <w:t>Criterios de Aceptación:</w:t>
-      </w:r>
-    </w:p>
-    <w:p>
-      <w:pPr>
-        <w:numPr>
-          <w:ilvl w:val="0"/>
-          <w:numId w:val="34"/>
-        </w:numPr>
-        <w:spacing w:beforeAutospacing="1" w:after="0" w:afterAutospacing="1" w:line="240" w:lineRule="auto"/>
-      </w:pPr>
-      <w:r>
-        <w:t>El usuario puede registrarse con su correo electrónico y contraseña</w:t>
-      </w:r>
-      <w:r>
-        <w:t xml:space="preserve">. </w:t>
-      </w:r>
-    </w:p>
-    <w:p>
-      <w:pPr>
-        <w:numPr>
-          <w:ilvl w:val="0"/>
-          <w:numId w:val="34"/>
-        </w:numPr>
-        <w:spacing w:beforeAutospacing="1" w:after="0" w:afterAutospacing="1" w:line="240" w:lineRule="auto"/>
-      </w:pPr>
-      <w:r>
-        <w:t>El registro funciona sin conexión a Internet</w:t>
-      </w:r>
-      <w:r>
-        <w:t>.</w:t>
-      </w:r>
-    </w:p>
-    <w:p>
-      <w:pPr>
-        <w:numPr>
-          <w:ilvl w:val="0"/>
-          <w:numId w:val="34"/>
-        </w:numPr>
-        <w:spacing w:beforeAutospacing="1" w:after="0" w:afterAutospacing="1" w:line="240" w:lineRule="auto"/>
-      </w:pPr>
-      <w:r>
-        <w:t xml:space="preserve">Se valida la información ingresada </w:t>
-      </w:r>
-      <w:r>
-        <w:t>al momento de registrarse</w:t>
-      </w:r>
-      <w:r>
-        <w:t>.</w:t>
-      </w:r>
-    </w:p>
-    <w:p>
-      <w:pPr>
-        <w:pStyle w:val="NormalWeb"/>
-      </w:pPr>
-      <w:r>
-        <w:rPr>
-          <w:rStyle w:val="Textoennegrita"/>
-        </w:rPr>
-        <w:t>Estimación:</w:t>
-      </w:r>
-      <w:r>
-        <w:t xml:space="preserve"> </w:t>
-      </w:r>
-      <w:r>
-        <w:t>4</w:t>
-      </w:r>
-      <w:r>
-        <w:t xml:space="preserve"> puntos</w:t>
-      </w:r>
-    </w:p>
-    <w:p>
-      <w:pPr>
-        <w:pStyle w:val="NormalWeb"/>
-      </w:pPr>
-      <w:r>
-        <w:rPr>
-          <w:rStyle w:val="Textoennegrita"/>
-        </w:rPr>
-        <w:t>Definición de "Hecho":</w:t>
-      </w:r>
-    </w:p>
-    <w:p>
-      <w:pPr>
-        <w:pStyle w:val="NormalWeb"/>
-        <w:numPr>
-          <w:ilvl w:val="0"/>
-          <w:numId w:val="35"/>
-        </w:numPr>
-      </w:pPr>
-      <w:r>
-        <w:t>La funcionalidad ha sido implementada y probada</w:t>
-      </w:r>
-      <w:r>
-        <w:t>.</w:t>
-      </w:r>
-    </w:p>
-    <w:p>
-      <w:pPr>
-        <w:pStyle w:val="NormalWeb"/>
-        <w:numPr>
-          <w:ilvl w:val="0"/>
-          <w:numId w:val="35"/>
-        </w:numPr>
-      </w:pPr>
-      <w:r>
-        <w:t>El usuario puede registrarse sin errores y sus datos se almacenan correctamente</w:t>
-      </w:r>
-      <w:r>
-        <w:t>.</w:t>
-      </w:r>
-    </w:p>
-    <w:p>
-      <w:pPr>
-        <w:pStyle w:val="NormalWeb"/>
-        <w:numPr>
-          <w:ilvl w:val="0"/>
-          <w:numId w:val="35"/>
-        </w:numPr>
-      </w:pPr>
-      <w:r>
-        <w:t>Se ha actualizado la documentación</w:t>
-      </w:r>
-      <w:r>
-        <w:t>.</w:t>
-      </w:r>
-    </w:p>
-    <w:p>
-      <w:pPr>
-        <w:pStyle w:val="Ttulo3"/>
-      </w:pPr>
-      <w:r>
-        <w:lastRenderedPageBreak/>
-        <w:t xml:space="preserve">Historia de Usuario </w:t>
-      </w:r>
-      <w:r>
-        <w:t>5.2</w:t>
-      </w:r>
-      <w:r>
-        <w:t xml:space="preserve">: </w:t>
-      </w:r>
-      <w:r>
-        <w:t>Iniciar sesión</w:t>
-      </w:r>
-    </w:p>
-    <w:p>
-      <w:pPr>
-        <w:pStyle w:val="NormalWeb"/>
-      </w:pPr>
-      <w:r>
-        <w:rPr>
-          <w:rStyle w:val="Textoennegrita"/>
-          <w:b w:val="0"/>
-        </w:rPr>
-        <w:t>Como usuario, quiero iniciar sesión en la aplicación, para acceder a mis datos y configuraciones</w:t>
-      </w:r>
-      <w:r>
-        <w:t>.</w:t>
-      </w:r>
-    </w:p>
-    <w:p>
-      <w:pPr>
-        <w:pStyle w:val="NormalWeb"/>
-      </w:pPr>
-      <w:r>
-        <w:rPr>
-          <w:rStyle w:val="Textoennegrita"/>
-        </w:rPr>
-        <w:t>Criterios de Aceptación:</w:t>
-      </w:r>
-    </w:p>
-    <w:p>
-      <w:pPr>
-        <w:numPr>
-          <w:ilvl w:val="0"/>
-          <w:numId w:val="34"/>
-        </w:numPr>
-        <w:spacing w:beforeAutospacing="1" w:after="0" w:afterAutospacing="1" w:line="240" w:lineRule="auto"/>
-      </w:pPr>
-      <w:r>
-        <w:t>El usuario puede iniciar sesión con su correo electrónico y contraseña</w:t>
-      </w:r>
-      <w:r>
-        <w:t xml:space="preserve">. </w:t>
-      </w:r>
-    </w:p>
-    <w:p>
-      <w:pPr>
-        <w:numPr>
-          <w:ilvl w:val="0"/>
-          <w:numId w:val="34"/>
-        </w:numPr>
-        <w:spacing w:beforeAutospacing="1" w:after="0" w:afterAutospacing="1" w:line="240" w:lineRule="auto"/>
-      </w:pPr>
-      <w:r>
-        <w:t>Si el usuario ya inició sesión previament</w:t>
-      </w:r>
-      <w:r>
-        <w:t>e, será dirigido directamente al menú</w:t>
-      </w:r>
-      <w:r>
-        <w:t>.</w:t>
-      </w:r>
-    </w:p>
-    <w:p>
-      <w:pPr>
-        <w:numPr>
-          <w:ilvl w:val="0"/>
-          <w:numId w:val="34"/>
-        </w:numPr>
-        <w:spacing w:beforeAutospacing="1" w:after="0" w:afterAutospacing="1" w:line="240" w:lineRule="auto"/>
-      </w:pPr>
-      <w:r>
-        <w:t>Se muestra un mensaje de error si las credenciales son incorrectas</w:t>
-      </w:r>
-      <w:r>
-        <w:t>.</w:t>
-      </w:r>
-    </w:p>
-    <w:p>
-      <w:pPr>
-        <w:pStyle w:val="NormalWeb"/>
-      </w:pPr>
-      <w:r>
-        <w:rPr>
-          <w:rStyle w:val="Textoennegrita"/>
-        </w:rPr>
-        <w:t>Estimación:</w:t>
-      </w:r>
-      <w:r>
-        <w:t xml:space="preserve"> </w:t>
-      </w:r>
-      <w:r>
-        <w:t>4</w:t>
-      </w:r>
-      <w:r>
-        <w:t xml:space="preserve"> puntos</w:t>
-      </w:r>
-    </w:p>
-    <w:p>
-      <w:pPr>
-        <w:pStyle w:val="NormalWeb"/>
-      </w:pPr>
-      <w:r>
-        <w:rPr>
-          <w:rStyle w:val="Textoennegrita"/>
-        </w:rPr>
-        <w:t>Definición de "Hecho":</w:t>
-      </w:r>
-    </w:p>
-    <w:p>
-      <w:pPr>
-        <w:pStyle w:val="NormalWeb"/>
-        <w:numPr>
-          <w:ilvl w:val="0"/>
-          <w:numId w:val="35"/>
-        </w:numPr>
-      </w:pPr>
-      <w:r>
-        <w:t>La funcionalidad ha sido implementada y probada</w:t>
-      </w:r>
-      <w:r>
-        <w:t>.</w:t>
-      </w:r>
-    </w:p>
-    <w:p>
-      <w:pPr>
-        <w:pStyle w:val="NormalWeb"/>
-        <w:numPr>
-          <w:ilvl w:val="0"/>
-          <w:numId w:val="35"/>
-        </w:numPr>
-      </w:pPr>
-      <w:r>
-        <w:t>La autenticación funciona correctamente sin conexión</w:t>
-      </w:r>
-      <w:r>
-        <w:t>.</w:t>
-      </w:r>
-    </w:p>
-    <w:p>
-      <w:pPr>
-        <w:pStyle w:val="NormalWeb"/>
-        <w:numPr>
-          <w:ilvl w:val="0"/>
-          <w:numId w:val="35"/>
-        </w:numPr>
-      </w:pPr>
-      <w:r>
-        <w:t xml:space="preserve">Compatible con Android 8.0 o </w:t>
-      </w:r>
-      <w:r>
-        <w:t>superior</w:t>
-      </w:r>
-      <w:bookmarkStart w:id="0" w:name="_GoBack"/>
-      <w:bookmarkEnd w:id="0"/>
-      <w:r>
-        <w:t>.</w:t>
-      </w:r>
-    </w:p>
-    <w:p>
-      <w:pPr>
-        <w:pStyle w:val="Ttulo2"/>
-      </w:pPr>
     </w:p>
     <w:p>
       <w:pPr>
@@ -1887,6 +1921,7 @@
         <w:t>4. Priorización del Backlog</w:t>
       </w:r>
     </w:p>
+    <w:p/>
     <w:tbl>
       <w:tblPr>
         <w:tblStyle w:val="Tabladecuadrcula4"/>
@@ -2024,7 +2059,7 @@
               <w:cnfStyle w:val="000000100000" w:firstRow="0" w:lastRow="0" w:firstColumn="0" w:lastColumn="0" w:oddVBand="0" w:evenVBand="0" w:oddHBand="1" w:evenHBand="0" w:firstRowFirstColumn="0" w:firstRowLastColumn="0" w:lastRowFirstColumn="0" w:lastRowLastColumn="0"/>
             </w:pPr>
             <w:r>
-              <w:t>Registrar rutina del usuario</w:t>
+              <w:t>Iniciar sesión</w:t>
             </w:r>
           </w:p>
         </w:tc>
@@ -2066,7 +2101,7 @@
           </w:tcPr>
           <w:p>
             <w:r>
-              <w:t>Baja</w:t>
+              <w:t>Alta</w:t>
             </w:r>
           </w:p>
         </w:tc>
@@ -2080,7 +2115,7 @@
               <w:cnfStyle w:val="000000000000" w:firstRow="0" w:lastRow="0" w:firstColumn="0" w:lastColumn="0" w:oddVBand="0" w:evenVBand="0" w:oddHBand="0" w:evenHBand="0" w:firstRowFirstColumn="0" w:firstRowLastColumn="0" w:lastRowFirstColumn="0" w:lastRowLastColumn="0"/>
             </w:pPr>
             <w:r>
-              <w:t>Modificar una rutina</w:t>
+              <w:t>Registro de usuario</w:t>
             </w:r>
           </w:p>
         </w:tc>
@@ -2108,7 +2143,7 @@
               <w:cnfStyle w:val="000000000000" w:firstRow="0" w:lastRow="0" w:firstColumn="0" w:lastColumn="0" w:oddVBand="0" w:evenVBand="0" w:oddHBand="0" w:evenHBand="0" w:firstRowFirstColumn="0" w:firstRowLastColumn="0" w:lastRowFirstColumn="0" w:lastRowLastColumn="0"/>
             </w:pPr>
             <w:r>
-              <w:t>3</w:t>
+              <w:t>5</w:t>
             </w:r>
           </w:p>
         </w:tc>
@@ -2181,7 +2216,7 @@
           </w:tcPr>
           <w:p>
             <w:r>
-              <w:t>Baja</w:t>
+              <w:t>Media</w:t>
             </w:r>
           </w:p>
         </w:tc>
@@ -2195,7 +2230,7 @@
               <w:cnfStyle w:val="000000000000" w:firstRow="0" w:lastRow="0" w:firstColumn="0" w:lastColumn="0" w:oddVBand="0" w:evenVBand="0" w:oddHBand="0" w:evenHBand="0" w:firstRowFirstColumn="0" w:firstRowLastColumn="0" w:lastRowFirstColumn="0" w:lastRowLastColumn="0"/>
             </w:pPr>
             <w:r>
-              <w:t>Acceder al menú de navegación</w:t>
+              <w:t>Registrar rutina del usuario</w:t>
             </w:r>
           </w:p>
         </w:tc>
@@ -2223,7 +2258,7 @@
               <w:cnfStyle w:val="000000000000" w:firstRow="0" w:lastRow="0" w:firstColumn="0" w:lastColumn="0" w:oddVBand="0" w:evenVBand="0" w:oddHBand="0" w:evenHBand="0" w:firstRowFirstColumn="0" w:firstRowLastColumn="0" w:lastRowFirstColumn="0" w:lastRowLastColumn="0"/>
             </w:pPr>
             <w:r>
-              <w:t>3</w:t>
+              <w:t>4</w:t>
             </w:r>
           </w:p>
         </w:tc>
@@ -2240,7 +2275,7 @@
           </w:tcPr>
           <w:p>
             <w:r>
-              <w:t>Media</w:t>
+              <w:t>Baja</w:t>
             </w:r>
           </w:p>
         </w:tc>
@@ -2254,7 +2289,7 @@
               <w:cnfStyle w:val="000000100000" w:firstRow="0" w:lastRow="0" w:firstColumn="0" w:lastColumn="0" w:oddVBand="0" w:evenVBand="0" w:oddHBand="1" w:evenHBand="0" w:firstRowFirstColumn="0" w:firstRowLastColumn="0" w:lastRowFirstColumn="0" w:lastRowLastColumn="0"/>
             </w:pPr>
             <w:r>
-              <w:t>Registro de usuario</w:t>
+              <w:t>Modificar una rutina</w:t>
             </w:r>
           </w:p>
         </w:tc>
@@ -2282,7 +2317,7 @@
               <w:cnfStyle w:val="000000100000" w:firstRow="0" w:lastRow="0" w:firstColumn="0" w:lastColumn="0" w:oddVBand="0" w:evenVBand="0" w:oddHBand="1" w:evenHBand="0" w:firstRowFirstColumn="0" w:firstRowLastColumn="0" w:lastRowFirstColumn="0" w:lastRowLastColumn="0"/>
             </w:pPr>
             <w:r>
-              <w:t>4</w:t>
+              <w:t>3</w:t>
             </w:r>
           </w:p>
         </w:tc>
@@ -2295,7 +2330,7 @@
           </w:tcPr>
           <w:p>
             <w:r>
-              <w:t>Media</w:t>
+              <w:t>Baja</w:t>
             </w:r>
           </w:p>
         </w:tc>
@@ -2308,7 +2343,7 @@
               <w:cnfStyle w:val="000000000000" w:firstRow="0" w:lastRow="0" w:firstColumn="0" w:lastColumn="0" w:oddVBand="0" w:evenVBand="0" w:oddHBand="0" w:evenHBand="0" w:firstRowFirstColumn="0" w:firstRowLastColumn="0" w:lastRowFirstColumn="0" w:lastRowLastColumn="0"/>
             </w:pPr>
             <w:r>
-              <w:t>Iniciar sesión</w:t>
+              <w:t>Acceder al menú de navegación</w:t>
             </w:r>
           </w:p>
         </w:tc>
@@ -2334,7 +2369,7 @@
               <w:cnfStyle w:val="000000000000" w:firstRow="0" w:lastRow="0" w:firstColumn="0" w:lastColumn="0" w:oddVBand="0" w:evenVBand="0" w:oddHBand="0" w:evenHBand="0" w:firstRowFirstColumn="0" w:firstRowLastColumn="0" w:lastRowFirstColumn="0" w:lastRowLastColumn="0"/>
             </w:pPr>
             <w:r>
-              <w:t>4</w:t>
+              <w:t>3</w:t>
             </w:r>
           </w:p>
         </w:tc>
@@ -8827,7 +8862,7 @@
 </file>
 
 <file path=customXml/itemProps1.xml><?xml version="1.0" encoding="utf-8"?>
-<ds:datastoreItem xmlns:ds="http://schemas.openxmlformats.org/officeDocument/2006/customXml" ds:itemID="{5E97D3CB-59C4-4BBC-9002-4752A6AFF601}">
+<ds:datastoreItem xmlns:ds="http://schemas.openxmlformats.org/officeDocument/2006/customXml" ds:itemID="{9C9B55FC-17CB-4C6B-A714-880A3FE16808}">
   <ds:schemaRefs>
     <ds:schemaRef ds:uri="http://schemas.openxmlformats.org/officeDocument/2006/bibliography"/>
   </ds:schemaRefs>

</xml_diff>